<commit_message>
Fin New LIME ScoreCAM GradCAM++
</commit_message>
<xml_diff>
--- a/Exp4/报告/Exp4.docx
+++ b/Exp4/报告/Exp4.docx
@@ -46,8 +46,8 @@
       <w:r>
         <w:drawing>
           <wp:inline distT="0" distB="0" distL="114300" distR="114300">
-            <wp:extent cx="5775325" cy="4158615"/>
-            <wp:effectExtent l="0" t="0" r="6350" b="3810"/>
+            <wp:extent cx="5269865" cy="3792220"/>
+            <wp:effectExtent l="0" t="0" r="6985" b="17780"/>
             <wp:docPr id="1" name="图片 1"/>
             <wp:cNvGraphicFramePr>
               <a:graphicFrameLocks xmlns:a="http://schemas.openxmlformats.org/drawingml/2006/main" noChangeAspect="1"/>
@@ -70,7 +70,7 @@
                   <pic:spPr>
                     <a:xfrm>
                       <a:off x="0" y="0"/>
-                      <a:ext cx="5775325" cy="4158615"/>
+                      <a:ext cx="5269865" cy="3792220"/>
                     </a:xfrm>
                     <a:prstGeom prst="rect">
                       <a:avLst/>
@@ -781,17 +781,31 @@
     </w:p>
     <w:p>
       <w:pPr>
-        <w:rPr>
-          <w:rFonts w:hint="default"/>
-          <w:lang w:val="en-US" w:eastAsia="zh-CN"/>
-        </w:rPr>
-      </w:pPr>
-      <w:r>
-        <w:rPr>
-          <w:rFonts w:hint="eastAsia"/>
-          <w:lang w:val="en-US" w:eastAsia="zh-CN"/>
-        </w:rPr>
-        <w:t>接着直接调用grad-cam库的函数即可，输入对银行的图片，模型，目标层和目标分类即可通过库函数返回生成好的热力图并进行显示。</w:t>
+        <w:jc w:val="both"/>
+        <w:rPr>
+          <w:rFonts w:hint="default" w:eastAsiaTheme="minorEastAsia"/>
+          <w:lang w:val="en-US" w:eastAsia="zh-CN"/>
+        </w:rPr>
+      </w:pPr>
+      <w:r>
+        <w:rPr>
+          <w:rFonts w:hint="eastAsia"/>
+        </w:rPr>
+        <w:t>定义获取激活和梯度的钩子函数</w:t>
+      </w:r>
+      <w:r>
+        <w:rPr>
+          <w:rFonts w:hint="eastAsia"/>
+          <w:lang w:eastAsia="zh-CN"/>
+        </w:rPr>
+        <w:t>，</w:t>
+      </w:r>
+      <w:r>
+        <w:rPr>
+          <w:rFonts w:hint="eastAsia"/>
+          <w:lang w:val="en-US" w:eastAsia="zh-CN"/>
+        </w:rPr>
+        <w:t>如下图所示，以获取正向传播的激活和反向传播时的梯度</w:t>
       </w:r>
     </w:p>
     <w:p>
@@ -801,9 +815,9 @@
       <w:r>
         <w:drawing>
           <wp:inline distT="0" distB="0" distL="114300" distR="114300">
-            <wp:extent cx="3648075" cy="571500"/>
-            <wp:effectExtent l="0" t="0" r="0" b="0"/>
-            <wp:docPr id="4" name="图片 4"/>
+            <wp:extent cx="3324225" cy="1009650"/>
+            <wp:effectExtent l="0" t="0" r="9525" b="0"/>
+            <wp:docPr id="8" name="图片 3"/>
             <wp:cNvGraphicFramePr>
               <a:graphicFrameLocks xmlns:a="http://schemas.openxmlformats.org/drawingml/2006/main" noChangeAspect="1"/>
             </wp:cNvGraphicFramePr>
@@ -811,7 +825,7 @@
               <a:graphicData uri="http://schemas.openxmlformats.org/drawingml/2006/picture">
                 <pic:pic xmlns:pic="http://schemas.openxmlformats.org/drawingml/2006/picture">
                   <pic:nvPicPr>
-                    <pic:cNvPr id="4" name="图片 4"/>
+                    <pic:cNvPr id="8" name="图片 3"/>
                     <pic:cNvPicPr>
                       <a:picLocks noChangeAspect="1"/>
                     </pic:cNvPicPr>
@@ -825,7 +839,7 @@
                   <pic:spPr>
                     <a:xfrm>
                       <a:off x="0" y="0"/>
-                      <a:ext cx="3648075" cy="571500"/>
+                      <a:ext cx="3324225" cy="1009650"/>
                     </a:xfrm>
                     <a:prstGeom prst="rect">
                       <a:avLst/>
@@ -844,42 +858,37 @@
     </w:p>
     <w:p>
       <w:pPr>
-        <w:pStyle w:val="5"/>
-        <w:jc w:val="center"/>
-        <w:rPr>
-          <w:rFonts w:hint="default"/>
-          <w:lang w:val="en-US" w:eastAsia="zh-CN"/>
-        </w:rPr>
-      </w:pPr>
-      <w:r>
-        <w:t xml:space="preserve">图 </w:t>
-      </w:r>
-      <w:r>
-        <w:fldChar w:fldCharType="begin"/>
-      </w:r>
-      <w:r>
-        <w:instrText xml:space="preserve"> SEQ 图 \* ARABIC </w:instrText>
-      </w:r>
-      <w:r>
-        <w:fldChar w:fldCharType="separate"/>
-      </w:r>
-      <w:r>
-        <w:t>3</w:t>
-      </w:r>
-      <w:r>
-        <w:fldChar w:fldCharType="end"/>
-      </w:r>
-    </w:p>
-    <w:p>
-      <w:pPr>
-        <w:jc w:val="center"/>
-      </w:pPr>
+        <w:jc w:val="left"/>
+        <w:rPr>
+          <w:rFonts w:hint="default" w:eastAsiaTheme="minorEastAsia"/>
+          <w:lang w:val="en-US" w:eastAsia="zh-CN"/>
+        </w:rPr>
+      </w:pPr>
+      <w:r>
+        <w:rPr>
+          <w:rFonts w:hint="eastAsia"/>
+          <w:lang w:val="en-US" w:eastAsia="zh-CN"/>
+        </w:rPr>
+        <w:t>之后便可以计算LayerCAM，首先先对图像预处理，切换为浮点数格式啊，然后进行前向和反向传播，获取图像目标类别的激活度和反向传播中的梯度，然后计算cam，进行逐像素相乘求和，然后通过ReLU函数去除负值，并且归一化，然后将生成的彩色热力图叠加到原图像即可，代码如下图所示。</w:t>
+      </w:r>
+    </w:p>
+    <w:p>
+      <w:pPr>
+        <w:jc w:val="both"/>
+      </w:pPr>
+      <w:r>
+        <w:rPr>
+          <w:rFonts w:hint="eastAsia"/>
+          <w:lang w:eastAsia="zh-CN"/>
+        </w:rPr>
+        <w:t>，</w:t>
+      </w:r>
       <w:r>
         <w:drawing>
           <wp:inline distT="0" distB="0" distL="114300" distR="114300">
-            <wp:extent cx="5271770" cy="3136265"/>
-            <wp:effectExtent l="0" t="0" r="5080" b="6985"/>
-            <wp:docPr id="3" name="图片 3"/>
+            <wp:extent cx="5273040" cy="3703955"/>
+            <wp:effectExtent l="0" t="0" r="3810" b="10795"/>
+            <wp:docPr id="9" name="图片 4"/>
             <wp:cNvGraphicFramePr>
               <a:graphicFrameLocks xmlns:a="http://schemas.openxmlformats.org/drawingml/2006/main" noChangeAspect="1"/>
             </wp:cNvGraphicFramePr>
@@ -887,7 +896,7 @@
               <a:graphicData uri="http://schemas.openxmlformats.org/drawingml/2006/picture">
                 <pic:pic xmlns:pic="http://schemas.openxmlformats.org/drawingml/2006/picture">
                   <pic:nvPicPr>
-                    <pic:cNvPr id="3" name="图片 3"/>
+                    <pic:cNvPr id="9" name="图片 4"/>
                     <pic:cNvPicPr>
                       <a:picLocks noChangeAspect="1"/>
                     </pic:cNvPicPr>
@@ -901,7 +910,7 @@
                   <pic:spPr>
                     <a:xfrm>
                       <a:off x="0" y="0"/>
-                      <a:ext cx="5271770" cy="3136265"/>
+                      <a:ext cx="5273040" cy="3703955"/>
                     </a:xfrm>
                     <a:prstGeom prst="rect">
                       <a:avLst/>
@@ -920,37 +929,134 @@
     </w:p>
     <w:p>
       <w:pPr>
-        <w:pStyle w:val="5"/>
+        <w:jc w:val="both"/>
+        <w:rPr>
+          <w:rFonts w:hint="eastAsia"/>
+          <w:lang w:val="en-US" w:eastAsia="zh-CN"/>
+        </w:rPr>
+      </w:pPr>
+      <w:r>
+        <w:rPr>
+          <w:rFonts w:hint="eastAsia"/>
+          <w:lang w:val="en-US" w:eastAsia="zh-CN"/>
+        </w:rPr>
+        <w:t>对GradCAM方法，于LayerCAM方法的区别主要在cam的计算方法上，Gradcam在创建钩子后，获取目标层维度的梯度，然后对于目标层的每个通道（channel），都将梯度乘以相应的激活，以突出对目标类别预测的贡献度，如下图所示</w:t>
+      </w:r>
+    </w:p>
+    <w:p>
+      <w:pPr>
+        <w:jc w:val="both"/>
+      </w:pPr>
+      <w:r>
+        <w:drawing>
+          <wp:inline distT="0" distB="0" distL="114300" distR="114300">
+            <wp:extent cx="4171950" cy="876300"/>
+            <wp:effectExtent l="0" t="0" r="0" b="0"/>
+            <wp:docPr id="11" name="图片 6"/>
+            <wp:cNvGraphicFramePr>
+              <a:graphicFrameLocks xmlns:a="http://schemas.openxmlformats.org/drawingml/2006/main" noChangeAspect="1"/>
+            </wp:cNvGraphicFramePr>
+            <a:graphic xmlns:a="http://schemas.openxmlformats.org/drawingml/2006/main">
+              <a:graphicData uri="http://schemas.openxmlformats.org/drawingml/2006/picture">
+                <pic:pic xmlns:pic="http://schemas.openxmlformats.org/drawingml/2006/picture">
+                  <pic:nvPicPr>
+                    <pic:cNvPr id="11" name="图片 6"/>
+                    <pic:cNvPicPr>
+                      <a:picLocks noChangeAspect="1"/>
+                    </pic:cNvPicPr>
+                  </pic:nvPicPr>
+                  <pic:blipFill>
+                    <a:blip r:embed="rId10"/>
+                    <a:stretch>
+                      <a:fillRect/>
+                    </a:stretch>
+                  </pic:blipFill>
+                  <pic:spPr>
+                    <a:xfrm>
+                      <a:off x="0" y="0"/>
+                      <a:ext cx="4171950" cy="876300"/>
+                    </a:xfrm>
+                    <a:prstGeom prst="rect">
+                      <a:avLst/>
+                    </a:prstGeom>
+                    <a:noFill/>
+                    <a:ln>
+                      <a:noFill/>
+                    </a:ln>
+                  </pic:spPr>
+                </pic:pic>
+              </a:graphicData>
+            </a:graphic>
+          </wp:inline>
+        </w:drawing>
+      </w:r>
+    </w:p>
+    <w:p>
+      <w:pPr>
+        <w:jc w:val="both"/>
+        <w:rPr>
+          <w:rFonts w:hint="default" w:eastAsiaTheme="minorEastAsia"/>
+          <w:lang w:val="en-US" w:eastAsia="zh-CN"/>
+        </w:rPr>
+      </w:pPr>
+      <w:r>
+        <w:rPr>
+          <w:rFonts w:hint="eastAsia"/>
+          <w:lang w:val="en-US" w:eastAsia="zh-CN"/>
+        </w:rPr>
+        <w:t>完整代码如下图所示</w:t>
+      </w:r>
+    </w:p>
+    <w:p>
+      <w:pPr>
         <w:jc w:val="center"/>
         <w:rPr>
-          <w:rFonts w:hint="eastAsia"/>
-          <w:lang w:val="en-US" w:eastAsia="zh-CN"/>
-        </w:rPr>
-      </w:pPr>
-      <w:r>
-        <w:t xml:space="preserve">图 </w:t>
-      </w:r>
-      <w:r>
-        <w:fldChar w:fldCharType="begin"/>
-      </w:r>
-      <w:r>
-        <w:instrText xml:space="preserve"> SEQ 图 \* ARABIC </w:instrText>
-      </w:r>
-      <w:r>
-        <w:fldChar w:fldCharType="separate"/>
-      </w:r>
-      <w:r>
-        <w:t>4</w:t>
-      </w:r>
-      <w:r>
-        <w:fldChar w:fldCharType="end"/>
-      </w:r>
-      <w:r>
-        <w:rPr>
-          <w:rFonts w:hint="eastAsia"/>
-          <w:lang w:val="en-US" w:eastAsia="zh-CN"/>
-        </w:rPr>
-        <w:t xml:space="preserve"> 使用Grad-CAM与LayerCAM进行解释</w:t>
+          <w:rFonts w:hint="default" w:eastAsiaTheme="minorEastAsia"/>
+          <w:lang w:val="en-US" w:eastAsia="zh-CN"/>
+        </w:rPr>
+      </w:pPr>
+      <w:r>
+        <w:drawing>
+          <wp:inline distT="0" distB="0" distL="114300" distR="114300">
+            <wp:extent cx="5017135" cy="3594100"/>
+            <wp:effectExtent l="0" t="0" r="12065" b="6350"/>
+            <wp:docPr id="10" name="图片 5"/>
+            <wp:cNvGraphicFramePr>
+              <a:graphicFrameLocks xmlns:a="http://schemas.openxmlformats.org/drawingml/2006/main" noChangeAspect="1"/>
+            </wp:cNvGraphicFramePr>
+            <a:graphic xmlns:a="http://schemas.openxmlformats.org/drawingml/2006/main">
+              <a:graphicData uri="http://schemas.openxmlformats.org/drawingml/2006/picture">
+                <pic:pic xmlns:pic="http://schemas.openxmlformats.org/drawingml/2006/picture">
+                  <pic:nvPicPr>
+                    <pic:cNvPr id="10" name="图片 5"/>
+                    <pic:cNvPicPr>
+                      <a:picLocks noChangeAspect="1"/>
+                    </pic:cNvPicPr>
+                  </pic:nvPicPr>
+                  <pic:blipFill>
+                    <a:blip r:embed="rId11"/>
+                    <a:stretch>
+                      <a:fillRect/>
+                    </a:stretch>
+                  </pic:blipFill>
+                  <pic:spPr>
+                    <a:xfrm>
+                      <a:off x="0" y="0"/>
+                      <a:ext cx="5017135" cy="3594100"/>
+                    </a:xfrm>
+                    <a:prstGeom prst="rect">
+                      <a:avLst/>
+                    </a:prstGeom>
+                    <a:noFill/>
+                    <a:ln>
+                      <a:noFill/>
+                    </a:ln>
+                  </pic:spPr>
+                </pic:pic>
+              </a:graphicData>
+            </a:graphic>
+          </wp:inline>
+        </w:drawing>
       </w:r>
     </w:p>
     <w:p>
@@ -1057,19 +1163,19 @@
         </w:rPr>
         <w:t>Grad-CAM与LayerCAM的计算方法不相同，Grad-CAM是一种基于梯度的方法，通过计算损失相对于模型中某一层的特征图的梯度来确定激活区域，依赖于反向传播过程中的梯度信息。而LayerCAM直接在目标层的特征图上进行激活映射，而不涉及梯度计算，避免了对应层梯度信息的依赖。在本次训练中在最后一层卷积层中该层次上可能出现了梯度丢失的问题，导致没有足够的梯度信息，Grad-CAM 无法准确地定位激活区域。</w:t>
       </w:r>
+    </w:p>
+    <w:p>
+      <w:pPr>
+        <w:rPr>
+          <w:rFonts w:hint="default"/>
+          <w:lang w:val="en-US" w:eastAsia="zh-CN"/>
+        </w:rPr>
+      </w:pPr>
       <w:bookmarkStart w:id="3" w:name="_GoBack"/>
       <w:bookmarkEnd w:id="3"/>
     </w:p>
     <w:p>
       <w:pPr>
-        <w:rPr>
-          <w:rFonts w:hint="default"/>
-          <w:lang w:val="en-US" w:eastAsia="zh-CN"/>
-        </w:rPr>
-      </w:pPr>
-    </w:p>
-    <w:p>
-      <w:pPr>
         <w:jc w:val="both"/>
         <w:rPr>
           <w:rFonts w:hint="default"/>
@@ -1079,9 +1185,9 @@
       <w:r>
         <w:drawing>
           <wp:inline distT="0" distB="0" distL="114300" distR="114300">
-            <wp:extent cx="5775325" cy="4158615"/>
-            <wp:effectExtent l="0" t="0" r="6350" b="3810"/>
-            <wp:docPr id="5" name="图片 5"/>
+            <wp:extent cx="5269865" cy="3792220"/>
+            <wp:effectExtent l="0" t="0" r="6985" b="17780"/>
+            <wp:docPr id="3" name="图片 2"/>
             <wp:cNvGraphicFramePr>
               <a:graphicFrameLocks xmlns:a="http://schemas.openxmlformats.org/drawingml/2006/main" noChangeAspect="1"/>
             </wp:cNvGraphicFramePr>
@@ -1089,7 +1195,7 @@
               <a:graphicData uri="http://schemas.openxmlformats.org/drawingml/2006/picture">
                 <pic:pic xmlns:pic="http://schemas.openxmlformats.org/drawingml/2006/picture">
                   <pic:nvPicPr>
-                    <pic:cNvPr id="5" name="图片 5"/>
+                    <pic:cNvPr id="3" name="图片 2"/>
                     <pic:cNvPicPr>
                       <a:picLocks noChangeAspect="1"/>
                     </pic:cNvPicPr>
@@ -1103,7 +1209,7 @@
                   <pic:spPr>
                     <a:xfrm>
                       <a:off x="0" y="0"/>
-                      <a:ext cx="5775325" cy="4158615"/>
+                      <a:ext cx="5269865" cy="3792220"/>
                     </a:xfrm>
                     <a:prstGeom prst="rect">
                       <a:avLst/>

</xml_diff>